<commit_message>
notes to help with hw2
</commit_message>
<xml_diff>
--- a/Week 2 -- mixed-effects/Homework/Homework_Week_2.docx
+++ b/Week 2 -- mixed-effects/Homework/Homework_Week_2.docx
@@ -70,27 +70,14 @@
       <w:r>
         <w:t xml:space="preserve">mixed </w:t>
       </w:r>
-      <w:proofErr w:type="gramStart"/>
-      <w:r>
-        <w:t>models</w:t>
-      </w:r>
-      <w:proofErr w:type="gramEnd"/>
-      <w:r>
-        <w:t xml:space="preserve"> in Template Model Builder</w:t>
+      <w:r>
+        <w:t>models in Template Model Builder</w:t>
       </w:r>
       <w:r>
         <w:t xml:space="preserve">, (2) use a simulation experiment to demonstrate that correctly-specified models are statistically consistent, and (3) </w:t>
       </w:r>
       <w:r>
-        <w:t xml:space="preserve">explore impact of </w:t>
-      </w:r>
-      <w:proofErr w:type="spellStart"/>
-      <w:r>
-        <w:t>mis</w:t>
-      </w:r>
-      <w:proofErr w:type="spellEnd"/>
-      <w:r>
-        <w:t>-specifying a model on variance estimation</w:t>
+        <w:t>explore impact of mis-specifying a model on variance estimation</w:t>
       </w:r>
       <w:r>
         <w:t>.</w:t>
@@ -218,20 +205,7 @@
           <w:rFonts w:eastAsiaTheme="minorEastAsia"/>
         </w:rPr>
         <w:tab/>
-      </w:r>
-      <w:proofErr w:type="gramStart"/>
-      <w:r>
-        <w:rPr>
-          <w:rFonts w:eastAsiaTheme="minorEastAsia"/>
-        </w:rPr>
-        <w:t>random</w:t>
-      </w:r>
-      <w:proofErr w:type="gramEnd"/>
-      <w:r>
-        <w:rPr>
-          <w:rFonts w:eastAsiaTheme="minorEastAsia"/>
-        </w:rPr>
-        <w:t xml:space="preserve"> effect – density at each site</w:t>
+        <w:t>random effect – density at each site</w:t>
       </w:r>
     </w:p>
     <w:p>
@@ -434,20 +408,7 @@
           <w:rFonts w:eastAsiaTheme="minorEastAsia"/>
         </w:rPr>
         <w:tab/>
-      </w:r>
-      <w:proofErr w:type="gramStart"/>
-      <w:r>
-        <w:rPr>
-          <w:rFonts w:eastAsiaTheme="minorEastAsia"/>
-        </w:rPr>
-        <w:t>random</w:t>
-      </w:r>
-      <w:proofErr w:type="gramEnd"/>
-      <w:r>
-        <w:rPr>
-          <w:rFonts w:eastAsiaTheme="minorEastAsia"/>
-        </w:rPr>
-        <w:t xml:space="preserve"> effect – observation at each site</w:t>
+        <w:t>random effect – observation at each site</w:t>
       </w:r>
     </w:p>
     <w:p>
@@ -547,45 +508,20 @@
           <w:rFonts w:eastAsiaTheme="minorEastAsia"/>
         </w:rPr>
         <w:tab/>
-      </w:r>
-      <w:bookmarkStart w:id="0" w:name="_GoBack"/>
-      <w:bookmarkEnd w:id="0"/>
-      <w:proofErr w:type="spellStart"/>
-      <w:proofErr w:type="gramStart"/>
-      <w:r>
-        <w:rPr>
-          <w:rFonts w:eastAsiaTheme="minorEastAsia"/>
-        </w:rPr>
-        <w:t>poisson</w:t>
-      </w:r>
-      <w:proofErr w:type="spellEnd"/>
-      <w:proofErr w:type="gramEnd"/>
-      <w:r>
-        <w:rPr>
-          <w:rFonts w:eastAsiaTheme="minorEastAsia"/>
-        </w:rPr>
-        <w:t xml:space="preserve"> count for observations at sites</w:t>
-      </w:r>
-    </w:p>
-    <w:p>
-      <w:pPr>
-        <w:rPr>
-          <w:rFonts w:eastAsiaTheme="minorEastAsia"/>
-        </w:rPr>
-      </w:pPr>
-      <w:proofErr w:type="gramStart"/>
-      <w:r>
-        <w:rPr>
-          <w:rFonts w:eastAsiaTheme="minorEastAsia"/>
-        </w:rPr>
-        <w:t>where</w:t>
-      </w:r>
-      <w:proofErr w:type="gramEnd"/>
-      <w:r>
-        <w:rPr>
-          <w:rFonts w:eastAsiaTheme="minorEastAsia"/>
-        </w:rPr>
-        <w:t xml:space="preserve"> </w:t>
+        <w:t>poisson count for observations at sites</w:t>
+      </w:r>
+    </w:p>
+    <w:p>
+      <w:pPr>
+        <w:rPr>
+          <w:rFonts w:eastAsiaTheme="minorEastAsia"/>
+        </w:rPr>
+      </w:pPr>
+      <w:r>
+        <w:rPr>
+          <w:rFonts w:eastAsiaTheme="minorEastAsia"/>
+        </w:rPr>
+        <w:t xml:space="preserve">where </w:t>
       </w:r>
       <m:oMath>
         <m:r>
@@ -823,19 +759,11 @@
           <w:rFonts w:eastAsiaTheme="minorEastAsia"/>
         </w:rPr>
       </w:pPr>
-      <w:proofErr w:type="gramStart"/>
-      <w:r>
-        <w:rPr>
-          <w:rFonts w:eastAsiaTheme="minorEastAsia"/>
-        </w:rPr>
-        <w:t>a</w:t>
-      </w:r>
-      <w:proofErr w:type="gramEnd"/>
-      <w:r>
-        <w:rPr>
-          <w:rFonts w:eastAsiaTheme="minorEastAsia"/>
-        </w:rPr>
-        <w:t xml:space="preserve"> generalized linear model, without any among-site variability or overdispersion.  </w:t>
+      <w:r>
+        <w:rPr>
+          <w:rFonts w:eastAsiaTheme="minorEastAsia"/>
+        </w:rPr>
+        <w:t xml:space="preserve">a generalized linear model, without any among-site variability or overdispersion.  </w:t>
       </w:r>
     </w:p>
     <w:p>
@@ -975,21 +903,7 @@
         <w:rPr>
           <w:rFonts w:eastAsiaTheme="minorEastAsia"/>
         </w:rPr>
-        <w:t xml:space="preserve">What do you notice about confidence interval coverage when the model is </w:t>
-      </w:r>
-      <w:proofErr w:type="spellStart"/>
-      <w:r>
-        <w:rPr>
-          <w:rFonts w:eastAsiaTheme="minorEastAsia"/>
-        </w:rPr>
-        <w:t>mis</w:t>
-      </w:r>
-      <w:proofErr w:type="spellEnd"/>
-      <w:r>
-        <w:rPr>
-          <w:rFonts w:eastAsiaTheme="minorEastAsia"/>
-        </w:rPr>
-        <w:t xml:space="preserve">-specified? </w:t>
+        <w:t xml:space="preserve">What do you notice about confidence interval coverage when the model is mis-specified? </w:t>
       </w:r>
     </w:p>
     <w:p>
@@ -1006,6 +920,126 @@
         </w:rPr>
         <w:t>Why might this pattern arise?</w:t>
       </w:r>
+    </w:p>
+    <w:p>
+      <w:pPr>
+        <w:spacing w:after="0"/>
+      </w:pPr>
+      <w:r>
+        <w:lastRenderedPageBreak/>
+        <w:t>Notes</w:t>
+      </w:r>
+    </w:p>
+    <w:p>
+      <w:pPr>
+        <w:pStyle w:val="ListParagraph"/>
+        <w:numPr>
+          <w:ilvl w:val="0"/>
+          <w:numId w:val="8"/>
+        </w:numPr>
+        <w:spacing w:after="0"/>
+      </w:pPr>
+      <w:r>
+        <w:t>Overdispersion term – estimating as a random effect</w:t>
+      </w:r>
+    </w:p>
+    <w:p>
+      <w:pPr>
+        <w:pStyle w:val="ListParagraph"/>
+        <w:numPr>
+          <w:ilvl w:val="0"/>
+          <w:numId w:val="8"/>
+        </w:numPr>
+        <w:spacing w:after="0"/>
+      </w:pPr>
+      <w:r>
+        <w:t>For each observation – estimating a random effect constrained by observation</w:t>
+      </w:r>
+    </w:p>
+    <w:p>
+      <w:pPr>
+        <w:pStyle w:val="ListParagraph"/>
+        <w:numPr>
+          <w:ilvl w:val="0"/>
+          <w:numId w:val="8"/>
+        </w:numPr>
+        <w:spacing w:after="0"/>
+      </w:pPr>
+      <w:r>
+        <w:t>Full model has 2 sets of random effects</w:t>
+      </w:r>
+    </w:p>
+    <w:p>
+      <w:pPr>
+        <w:spacing w:after="0"/>
+      </w:pPr>
+    </w:p>
+    <w:p>
+      <w:pPr>
+        <w:spacing w:after="0"/>
+      </w:pPr>
+      <w:r>
+        <w:t>CPP file with 2 parameter vectors treated as random effects – biggest model</w:t>
+      </w:r>
+    </w:p>
+    <w:p>
+      <w:pPr>
+        <w:pStyle w:val="ListParagraph"/>
+        <w:numPr>
+          <w:ilvl w:val="0"/>
+          <w:numId w:val="8"/>
+        </w:numPr>
+        <w:spacing w:after="0"/>
+      </w:pPr>
+      <w:r>
+        <w:t>Then make a model that only has 1 of the random effects by turning off one of the vectors using MAP</w:t>
+      </w:r>
+    </w:p>
+    <w:p>
+      <w:pPr>
+        <w:pStyle w:val="ListParagraph"/>
+        <w:numPr>
+          <w:ilvl w:val="0"/>
+          <w:numId w:val="8"/>
+        </w:numPr>
+        <w:spacing w:after="0"/>
+      </w:pPr>
+      <w:r>
+        <w:t>Or model with no random effects by turning them both off</w:t>
+      </w:r>
+    </w:p>
+    <w:p>
+      <w:pPr>
+        <w:pStyle w:val="ListParagraph"/>
+        <w:numPr>
+          <w:ilvl w:val="0"/>
+          <w:numId w:val="8"/>
+        </w:numPr>
+        <w:spacing w:after="0"/>
+      </w:pPr>
+      <w:r>
+        <w:t>Length of the overdispersion – length of the total data, not the length of the total sites</w:t>
+      </w:r>
+    </w:p>
+    <w:p>
+      <w:pPr>
+        <w:pStyle w:val="ListParagraph"/>
+        <w:numPr>
+          <w:ilvl w:val="0"/>
+          <w:numId w:val="8"/>
+        </w:numPr>
+        <w:spacing w:after="0"/>
+      </w:pPr>
+      <w:r>
+        <w:t>One random effect – length = total number of sites, other random effect – length = total number of observations</w:t>
+      </w:r>
+      <w:bookmarkStart w:id="0" w:name="_GoBack"/>
+      <w:bookmarkEnd w:id="0"/>
+    </w:p>
+    <w:p>
+      <w:pPr>
+        <w:spacing w:after="0"/>
+      </w:pPr>
     </w:p>
     <w:sectPr>
       <w:pgSz w:w="11906" w:h="16838"/>
@@ -1219,6 +1253,118 @@
     </w:lvl>
   </w:abstractNum>
   <w:abstractNum w:abstractNumId="2" w15:restartNumberingAfterBreak="0">
+    <w:nsid w:val="207A263A"/>
+    <w:multiLevelType w:val="hybridMultilevel"/>
+    <w:tmpl w:val="6C9C132C"/>
+    <w:lvl w:ilvl="0" w:tplc="71C4D614">
+      <w:numFmt w:val="bullet"/>
+      <w:lvlText w:val="-"/>
+      <w:lvlJc w:val="left"/>
+      <w:pPr>
+        <w:ind w:left="720" w:hanging="360"/>
+      </w:pPr>
+      <w:rPr>
+        <w:rFonts w:ascii="Calibri" w:eastAsiaTheme="minorHAnsi" w:hAnsi="Calibri" w:cstheme="minorBidi" w:hint="default"/>
+      </w:rPr>
+    </w:lvl>
+    <w:lvl w:ilvl="1" w:tplc="04090003" w:tentative="1">
+      <w:start w:val="1"/>
+      <w:numFmt w:val="bullet"/>
+      <w:lvlText w:val="o"/>
+      <w:lvlJc w:val="left"/>
+      <w:pPr>
+        <w:ind w:left="1440" w:hanging="360"/>
+      </w:pPr>
+      <w:rPr>
+        <w:rFonts w:ascii="Courier New" w:hAnsi="Courier New" w:cs="Courier New" w:hint="default"/>
+      </w:rPr>
+    </w:lvl>
+    <w:lvl w:ilvl="2" w:tplc="04090005" w:tentative="1">
+      <w:start w:val="1"/>
+      <w:numFmt w:val="bullet"/>
+      <w:lvlText w:val=""/>
+      <w:lvlJc w:val="left"/>
+      <w:pPr>
+        <w:ind w:left="2160" w:hanging="360"/>
+      </w:pPr>
+      <w:rPr>
+        <w:rFonts w:ascii="Wingdings" w:hAnsi="Wingdings" w:hint="default"/>
+      </w:rPr>
+    </w:lvl>
+    <w:lvl w:ilvl="3" w:tplc="04090001" w:tentative="1">
+      <w:start w:val="1"/>
+      <w:numFmt w:val="bullet"/>
+      <w:lvlText w:val=""/>
+      <w:lvlJc w:val="left"/>
+      <w:pPr>
+        <w:ind w:left="2880" w:hanging="360"/>
+      </w:pPr>
+      <w:rPr>
+        <w:rFonts w:ascii="Symbol" w:hAnsi="Symbol" w:hint="default"/>
+      </w:rPr>
+    </w:lvl>
+    <w:lvl w:ilvl="4" w:tplc="04090003" w:tentative="1">
+      <w:start w:val="1"/>
+      <w:numFmt w:val="bullet"/>
+      <w:lvlText w:val="o"/>
+      <w:lvlJc w:val="left"/>
+      <w:pPr>
+        <w:ind w:left="3600" w:hanging="360"/>
+      </w:pPr>
+      <w:rPr>
+        <w:rFonts w:ascii="Courier New" w:hAnsi="Courier New" w:cs="Courier New" w:hint="default"/>
+      </w:rPr>
+    </w:lvl>
+    <w:lvl w:ilvl="5" w:tplc="04090005" w:tentative="1">
+      <w:start w:val="1"/>
+      <w:numFmt w:val="bullet"/>
+      <w:lvlText w:val=""/>
+      <w:lvlJc w:val="left"/>
+      <w:pPr>
+        <w:ind w:left="4320" w:hanging="360"/>
+      </w:pPr>
+      <w:rPr>
+        <w:rFonts w:ascii="Wingdings" w:hAnsi="Wingdings" w:hint="default"/>
+      </w:rPr>
+    </w:lvl>
+    <w:lvl w:ilvl="6" w:tplc="04090001" w:tentative="1">
+      <w:start w:val="1"/>
+      <w:numFmt w:val="bullet"/>
+      <w:lvlText w:val=""/>
+      <w:lvlJc w:val="left"/>
+      <w:pPr>
+        <w:ind w:left="5040" w:hanging="360"/>
+      </w:pPr>
+      <w:rPr>
+        <w:rFonts w:ascii="Symbol" w:hAnsi="Symbol" w:hint="default"/>
+      </w:rPr>
+    </w:lvl>
+    <w:lvl w:ilvl="7" w:tplc="04090003" w:tentative="1">
+      <w:start w:val="1"/>
+      <w:numFmt w:val="bullet"/>
+      <w:lvlText w:val="o"/>
+      <w:lvlJc w:val="left"/>
+      <w:pPr>
+        <w:ind w:left="5760" w:hanging="360"/>
+      </w:pPr>
+      <w:rPr>
+        <w:rFonts w:ascii="Courier New" w:hAnsi="Courier New" w:cs="Courier New" w:hint="default"/>
+      </w:rPr>
+    </w:lvl>
+    <w:lvl w:ilvl="8" w:tplc="04090005" w:tentative="1">
+      <w:start w:val="1"/>
+      <w:numFmt w:val="bullet"/>
+      <w:lvlText w:val=""/>
+      <w:lvlJc w:val="left"/>
+      <w:pPr>
+        <w:ind w:left="6480" w:hanging="360"/>
+      </w:pPr>
+      <w:rPr>
+        <w:rFonts w:ascii="Wingdings" w:hAnsi="Wingdings" w:hint="default"/>
+      </w:rPr>
+    </w:lvl>
+  </w:abstractNum>
+  <w:abstractNum w:abstractNumId="3" w15:restartNumberingAfterBreak="0">
     <w:nsid w:val="21E50839"/>
     <w:multiLevelType w:val="hybridMultilevel"/>
     <w:tmpl w:val="652222F8"/>
@@ -1304,7 +1450,7 @@
       </w:pPr>
     </w:lvl>
   </w:abstractNum>
-  <w:abstractNum w:abstractNumId="3" w15:restartNumberingAfterBreak="0">
+  <w:abstractNum w:abstractNumId="4" w15:restartNumberingAfterBreak="0">
     <w:nsid w:val="2A1F21D7"/>
     <w:multiLevelType w:val="hybridMultilevel"/>
     <w:tmpl w:val="CFFC8F02"/>
@@ -1390,7 +1536,7 @@
       </w:pPr>
     </w:lvl>
   </w:abstractNum>
-  <w:abstractNum w:abstractNumId="4" w15:restartNumberingAfterBreak="0">
+  <w:abstractNum w:abstractNumId="5" w15:restartNumberingAfterBreak="0">
     <w:nsid w:val="430603CC"/>
     <w:multiLevelType w:val="hybridMultilevel"/>
     <w:tmpl w:val="B4C0D9A2"/>
@@ -1476,7 +1622,7 @@
       </w:pPr>
     </w:lvl>
   </w:abstractNum>
-  <w:abstractNum w:abstractNumId="5" w15:restartNumberingAfterBreak="0">
+  <w:abstractNum w:abstractNumId="6" w15:restartNumberingAfterBreak="0">
     <w:nsid w:val="6CF40F1E"/>
     <w:multiLevelType w:val="hybridMultilevel"/>
     <w:tmpl w:val="45E4CA5C"/>
@@ -1562,7 +1708,7 @@
       </w:pPr>
     </w:lvl>
   </w:abstractNum>
-  <w:abstractNum w:abstractNumId="6" w15:restartNumberingAfterBreak="0">
+  <w:abstractNum w:abstractNumId="7" w15:restartNumberingAfterBreak="0">
     <w:nsid w:val="761C6614"/>
     <w:multiLevelType w:val="hybridMultilevel"/>
     <w:tmpl w:val="B5FACEBA"/>
@@ -1679,22 +1825,25 @@
     <w:abstractNumId w:val="0"/>
   </w:num>
   <w:num w:numId="2">
-    <w:abstractNumId w:val="3"/>
+    <w:abstractNumId w:val="4"/>
   </w:num>
   <w:num w:numId="3">
-    <w:abstractNumId w:val="6"/>
+    <w:abstractNumId w:val="7"/>
   </w:num>
   <w:num w:numId="4">
     <w:abstractNumId w:val="1"/>
   </w:num>
   <w:num w:numId="5">
-    <w:abstractNumId w:val="2"/>
+    <w:abstractNumId w:val="3"/>
   </w:num>
   <w:num w:numId="6">
+    <w:abstractNumId w:val="6"/>
+  </w:num>
+  <w:num w:numId="7">
     <w:abstractNumId w:val="5"/>
   </w:num>
-  <w:num w:numId="7">
-    <w:abstractNumId w:val="4"/>
+  <w:num w:numId="8">
+    <w:abstractNumId w:val="2"/>
   </w:num>
 </w:numbering>
 </file>

</xml_diff>